<commit_message>
Lorena: English corrections, add more URLs, resized pictures.
</commit_message>
<xml_diff>
--- a/_Documents/Proposal/imaGO_Proposal.docx
+++ b/_Documents/Proposal/imaGO_Proposal.docx
@@ -143,8 +143,6 @@
           <w:rFonts w:ascii="Arial" w:hAnsi="Arial" w:cs="Arial"/>
         </w:rPr>
       </w:pPr>
-      <w:bookmarkStart w:id="0" w:name="_GoBack"/>
-      <w:bookmarkEnd w:id="0"/>
     </w:p>
     <w:p>
       <w:pPr>
@@ -167,18 +165,38 @@
           <w:szCs w:val="24"/>
           <w:lang w:val="en"/>
         </w:rPr>
-        <w:t>Our project is an online photo album. There, the user will be able to manage photos (add/delete), albums (create/edit/delete) and associate photos into albums.</w:t>
-      </w:r>
-    </w:p>
-    <w:p>
-      <w:pPr>
-        <w:pStyle w:val="SemEspaamento"/>
-        <w:jc w:val="both"/>
+        <w:t xml:space="preserve">Our project is an online photo album. There, the user will be able to manage photos (add/delete), albums (create/edit/delete) and associate photos </w:t>
+      </w:r>
+      <w:r>
         <w:rPr>
           <w:rFonts w:ascii="Arial" w:hAnsi="Arial" w:cs="Arial"/>
           <w:color w:val="222222"/>
           <w:sz w:val="24"/>
           <w:szCs w:val="24"/>
+          <w:lang w:val="en"/>
+        </w:rPr>
+        <w:t>to the</w:t>
+      </w:r>
+      <w:r>
+        <w:rPr>
+          <w:rFonts w:ascii="Arial" w:hAnsi="Arial" w:cs="Arial"/>
+          <w:color w:val="222222"/>
+          <w:sz w:val="24"/>
+          <w:szCs w:val="24"/>
+          <w:lang w:val="en"/>
+        </w:rPr>
+        <w:t xml:space="preserve"> albums.</w:t>
+      </w:r>
+    </w:p>
+    <w:p>
+      <w:pPr>
+        <w:pStyle w:val="SemEspaamento"/>
+        <w:jc w:val="both"/>
+        <w:rPr>
+          <w:rFonts w:ascii="Arial" w:hAnsi="Arial" w:cs="Arial"/>
+          <w:color w:val="222222"/>
+          <w:sz w:val="24"/>
+          <w:szCs w:val="24"/>
           <w:highlight w:val="yellow"/>
           <w:lang w:val="en"/>
         </w:rPr>
@@ -207,7 +225,6 @@
         </w:rPr>
         <w:t xml:space="preserve">First of all, the </w:t>
       </w:r>
-      <w:proofErr w:type="gramStart"/>
       <w:r>
         <w:rPr>
           <w:rFonts w:ascii="Arial" w:hAnsi="Arial" w:cs="Arial"/>
@@ -216,9 +233,8 @@
           <w:szCs w:val="24"/>
           <w:lang w:val="en"/>
         </w:rPr>
-        <w:t>user need</w:t>
-      </w:r>
-      <w:proofErr w:type="gramEnd"/>
+        <w:t>user needs</w:t>
+      </w:r>
       <w:r>
         <w:rPr>
           <w:rFonts w:ascii="Arial" w:hAnsi="Arial" w:cs="Arial"/>
@@ -227,16 +243,135 @@
           <w:szCs w:val="24"/>
           <w:lang w:val="en"/>
         </w:rPr>
-        <w:t xml:space="preserve"> to get access to website. For this is necessary to create an account (providing name, email and password) or use a Facebook account to login. </w:t>
-      </w:r>
-      <w:r>
-        <w:rPr>
-          <w:rFonts w:ascii="Arial" w:eastAsia="Arial" w:hAnsi="Arial" w:cs="Arial"/>
-          <w:sz w:val="24"/>
-          <w:szCs w:val="24"/>
-          <w:lang w:val="en"/>
-        </w:rPr>
-        <w:t>The user can update profile information or even delete the profile. If some time the user forgets the password, he can send an email with the forgotten password.</w:t>
+        <w:t xml:space="preserve"> to get access to</w:t>
+      </w:r>
+      <w:r>
+        <w:rPr>
+          <w:rFonts w:ascii="Arial" w:hAnsi="Arial" w:cs="Arial"/>
+          <w:color w:val="222222"/>
+          <w:sz w:val="24"/>
+          <w:szCs w:val="24"/>
+          <w:lang w:val="en"/>
+        </w:rPr>
+        <w:t xml:space="preserve"> the</w:t>
+      </w:r>
+      <w:r>
+        <w:rPr>
+          <w:rFonts w:ascii="Arial" w:hAnsi="Arial" w:cs="Arial"/>
+          <w:color w:val="222222"/>
+          <w:sz w:val="24"/>
+          <w:szCs w:val="24"/>
+          <w:lang w:val="en"/>
+        </w:rPr>
+        <w:t xml:space="preserve"> website. For this is necessary to create an account (providing name, email and password) or use a Facebook account to login. </w:t>
+      </w:r>
+      <w:r>
+        <w:rPr>
+          <w:rFonts w:ascii="Arial" w:eastAsia="Arial" w:hAnsi="Arial" w:cs="Arial"/>
+          <w:sz w:val="24"/>
+          <w:szCs w:val="24"/>
+          <w:lang w:val="en"/>
+        </w:rPr>
+        <w:t>The user can update</w:t>
+      </w:r>
+      <w:r>
+        <w:rPr>
+          <w:rFonts w:ascii="Arial" w:eastAsia="Arial" w:hAnsi="Arial" w:cs="Arial"/>
+          <w:sz w:val="24"/>
+          <w:szCs w:val="24"/>
+          <w:lang w:val="en"/>
+        </w:rPr>
+        <w:t xml:space="preserve"> his</w:t>
+      </w:r>
+      <w:r>
+        <w:rPr>
+          <w:rFonts w:ascii="Arial" w:eastAsia="Arial" w:hAnsi="Arial" w:cs="Arial"/>
+          <w:sz w:val="24"/>
+          <w:szCs w:val="24"/>
+          <w:lang w:val="en"/>
+        </w:rPr>
+        <w:t xml:space="preserve"> </w:t>
+      </w:r>
+      <w:r>
+        <w:rPr>
+          <w:rFonts w:ascii="Arial" w:eastAsia="Arial" w:hAnsi="Arial" w:cs="Arial"/>
+          <w:sz w:val="24"/>
+          <w:szCs w:val="24"/>
+          <w:lang w:val="en"/>
+        </w:rPr>
+        <w:t xml:space="preserve">profile information or even delete </w:t>
+      </w:r>
+      <w:r>
+        <w:rPr>
+          <w:rFonts w:ascii="Arial" w:eastAsia="Arial" w:hAnsi="Arial" w:cs="Arial"/>
+          <w:sz w:val="24"/>
+          <w:szCs w:val="24"/>
+          <w:lang w:val="en"/>
+        </w:rPr>
+        <w:t>it</w:t>
+      </w:r>
+      <w:r>
+        <w:rPr>
+          <w:rFonts w:ascii="Arial" w:eastAsia="Arial" w:hAnsi="Arial" w:cs="Arial"/>
+          <w:sz w:val="24"/>
+          <w:szCs w:val="24"/>
+          <w:lang w:val="en"/>
+        </w:rPr>
+        <w:t xml:space="preserve">. If </w:t>
+      </w:r>
+      <w:r>
+        <w:rPr>
+          <w:rFonts w:ascii="Arial" w:eastAsia="Arial" w:hAnsi="Arial" w:cs="Arial"/>
+          <w:sz w:val="24"/>
+          <w:szCs w:val="24"/>
+          <w:lang w:val="en"/>
+        </w:rPr>
+        <w:t xml:space="preserve">at </w:t>
+      </w:r>
+      <w:r>
+        <w:rPr>
+          <w:rFonts w:ascii="Arial" w:eastAsia="Arial" w:hAnsi="Arial" w:cs="Arial"/>
+          <w:sz w:val="24"/>
+          <w:szCs w:val="24"/>
+          <w:lang w:val="en"/>
+        </w:rPr>
+        <w:t xml:space="preserve">some time the </w:t>
+      </w:r>
+      <w:r>
+        <w:rPr>
+          <w:rFonts w:ascii="Arial" w:eastAsia="Arial" w:hAnsi="Arial" w:cs="Arial"/>
+          <w:sz w:val="24"/>
+          <w:szCs w:val="24"/>
+          <w:lang w:val="en"/>
+        </w:rPr>
+        <w:t>user forgets</w:t>
+      </w:r>
+      <w:r>
+        <w:rPr>
+          <w:rFonts w:ascii="Arial" w:eastAsia="Arial" w:hAnsi="Arial" w:cs="Arial"/>
+          <w:sz w:val="24"/>
+          <w:szCs w:val="24"/>
+          <w:lang w:val="en"/>
+        </w:rPr>
+        <w:t xml:space="preserve"> the password, he can </w:t>
+      </w:r>
+      <w:r>
+        <w:rPr>
+          <w:rFonts w:ascii="Arial" w:eastAsia="Arial" w:hAnsi="Arial" w:cs="Arial"/>
+          <w:sz w:val="24"/>
+          <w:szCs w:val="24"/>
+          <w:lang w:val="en"/>
+        </w:rPr>
+        <w:t>ask to receive</w:t>
+      </w:r>
+      <w:r>
+        <w:rPr>
+          <w:rFonts w:ascii="Arial" w:eastAsia="Arial" w:hAnsi="Arial" w:cs="Arial"/>
+          <w:sz w:val="24"/>
+          <w:szCs w:val="24"/>
+          <w:lang w:val="en"/>
+        </w:rPr>
+        <w:t xml:space="preserve"> an email with the forgotten password.</w:t>
       </w:r>
     </w:p>
     <w:p>
@@ -260,19 +395,44 @@
           <w:szCs w:val="24"/>
           <w:lang w:val="en"/>
         </w:rPr>
-        <w:t xml:space="preserve">After that the user can add photos that will be associated only for his profile. Albums can be created and photos can be associated for this. Albums will have date </w:t>
-      </w:r>
-      <w:proofErr w:type="gramStart"/>
-      <w:r>
-        <w:rPr>
-          <w:rFonts w:ascii="Arial" w:eastAsia="Arial" w:hAnsi="Arial" w:cs="Arial"/>
-          <w:sz w:val="24"/>
-          <w:szCs w:val="24"/>
-          <w:lang w:val="en"/>
-        </w:rPr>
-        <w:t>an</w:t>
-      </w:r>
-      <w:proofErr w:type="gramEnd"/>
+        <w:t xml:space="preserve">After that the user can add photos that will be associated only for his profile. Albums can be created and photos can be associated </w:t>
+      </w:r>
+      <w:r>
+        <w:rPr>
+          <w:rFonts w:ascii="Arial" w:eastAsia="Arial" w:hAnsi="Arial" w:cs="Arial"/>
+          <w:sz w:val="24"/>
+          <w:szCs w:val="24"/>
+          <w:lang w:val="en"/>
+        </w:rPr>
+        <w:t>to it</w:t>
+      </w:r>
+      <w:r>
+        <w:rPr>
+          <w:rFonts w:ascii="Arial" w:eastAsia="Arial" w:hAnsi="Arial" w:cs="Arial"/>
+          <w:sz w:val="24"/>
+          <w:szCs w:val="24"/>
+          <w:lang w:val="en"/>
+        </w:rPr>
+        <w:t xml:space="preserve">. Albums will have date </w:t>
+      </w:r>
+      <w:r>
+        <w:rPr>
+          <w:rFonts w:ascii="Arial" w:eastAsia="Arial" w:hAnsi="Arial" w:cs="Arial"/>
+          <w:sz w:val="24"/>
+          <w:szCs w:val="24"/>
+          <w:lang w:val="en"/>
+        </w:rPr>
+        <w:t xml:space="preserve">and </w:t>
+      </w:r>
+      <w:r>
+        <w:rPr>
+          <w:rFonts w:ascii="Arial" w:eastAsia="Arial" w:hAnsi="Arial" w:cs="Arial"/>
+          <w:sz w:val="24"/>
+          <w:szCs w:val="24"/>
+          <w:lang w:val="en"/>
+        </w:rPr>
+        <w:t>a</w:t>
+      </w:r>
       <w:r>
         <w:rPr>
           <w:rFonts w:ascii="Arial" w:eastAsia="Arial" w:hAnsi="Arial" w:cs="Arial"/>
@@ -294,27 +454,43 @@
           <w:szCs w:val="24"/>
           <w:lang w:val="en"/>
         </w:rPr>
-        <w:t xml:space="preserve">If a photo is deleted from an album, it remains present in the user's photo list. If the photo is deleted directly from the user's photo list, this photo will be deleted directly from the </w:t>
-      </w:r>
-      <w:proofErr w:type="gramStart"/>
-      <w:r>
-        <w:rPr>
-          <w:rFonts w:ascii="Arial" w:eastAsia="Arial" w:hAnsi="Arial" w:cs="Arial"/>
-          <w:sz w:val="24"/>
-          <w:szCs w:val="24"/>
-          <w:lang w:val="en"/>
-        </w:rPr>
-        <w:t>database,</w:t>
-      </w:r>
-      <w:proofErr w:type="gramEnd"/>
-      <w:r>
-        <w:rPr>
-          <w:rFonts w:ascii="Arial" w:eastAsia="Arial" w:hAnsi="Arial" w:cs="Arial"/>
-          <w:sz w:val="24"/>
-          <w:szCs w:val="24"/>
-          <w:lang w:val="en"/>
-        </w:rPr>
-        <w:t xml:space="preserve"> it will no longer be available for any album.</w:t>
+        <w:t>If a photo is deleted from an album, it remains present in the user's photo list. If the photo is deleted directly from the user's photo list, this photo will be deleted directly from the database</w:t>
+      </w:r>
+      <w:r>
+        <w:rPr>
+          <w:rFonts w:ascii="Arial" w:eastAsia="Arial" w:hAnsi="Arial" w:cs="Arial"/>
+          <w:sz w:val="24"/>
+          <w:szCs w:val="24"/>
+          <w:lang w:val="en"/>
+        </w:rPr>
+        <w:t xml:space="preserve"> and </w:t>
+      </w:r>
+      <w:r>
+        <w:rPr>
+          <w:rFonts w:ascii="Arial" w:eastAsia="Arial" w:hAnsi="Arial" w:cs="Arial"/>
+          <w:sz w:val="24"/>
+          <w:szCs w:val="24"/>
+          <w:lang w:val="en"/>
+        </w:rPr>
+        <w:t>it will</w:t>
+      </w:r>
+      <w:r>
+        <w:rPr>
+          <w:rFonts w:ascii="Arial" w:eastAsia="Arial" w:hAnsi="Arial" w:cs="Arial"/>
+          <w:sz w:val="24"/>
+          <w:szCs w:val="24"/>
+          <w:lang w:val="en"/>
+        </w:rPr>
+        <w:t xml:space="preserve"> be</w:t>
+      </w:r>
+      <w:r>
+        <w:rPr>
+          <w:rFonts w:ascii="Arial" w:eastAsia="Arial" w:hAnsi="Arial" w:cs="Arial"/>
+          <w:sz w:val="24"/>
+          <w:szCs w:val="24"/>
+          <w:lang w:val="en"/>
+        </w:rPr>
+        <w:t xml:space="preserve"> no longer available for any album.</w:t>
       </w:r>
     </w:p>
     <w:p>
@@ -412,7 +588,23 @@
           <w:sz w:val="24"/>
           <w:szCs w:val="24"/>
         </w:rPr>
-        <w:t>Email password reset – Send to user an email with the password</w:t>
+        <w:t xml:space="preserve">Email password reset – Send to </w:t>
+      </w:r>
+      <w:r>
+        <w:rPr>
+          <w:rFonts w:ascii="Arial" w:eastAsia="Arial" w:hAnsi="Arial" w:cs="Arial"/>
+          <w:sz w:val="24"/>
+          <w:szCs w:val="24"/>
+        </w:rPr>
+        <w:t xml:space="preserve">the </w:t>
+      </w:r>
+      <w:r>
+        <w:rPr>
+          <w:rFonts w:ascii="Arial" w:eastAsia="Arial" w:hAnsi="Arial" w:cs="Arial"/>
+          <w:sz w:val="24"/>
+          <w:szCs w:val="24"/>
+        </w:rPr>
+        <w:t>user an email with the password</w:t>
       </w:r>
     </w:p>
     <w:p>
@@ -511,8 +703,26 @@
           <w:sz w:val="24"/>
           <w:szCs w:val="24"/>
         </w:rPr>
-        <w:t>AJAX login – Analyze if the username/email is already used</w:t>
-      </w:r>
+        <w:t xml:space="preserve">AJAX login – Analyze if the username/email is already </w:t>
+      </w:r>
+      <w:r>
+        <w:rPr>
+          <w:rFonts w:ascii="Arial" w:eastAsia="Arial" w:hAnsi="Arial" w:cs="Arial"/>
+          <w:sz w:val="24"/>
+          <w:szCs w:val="24"/>
+        </w:rPr>
+        <w:t xml:space="preserve">in </w:t>
+      </w:r>
+      <w:r>
+        <w:rPr>
+          <w:rFonts w:ascii="Arial" w:eastAsia="Arial" w:hAnsi="Arial" w:cs="Arial"/>
+          <w:sz w:val="24"/>
+          <w:szCs w:val="24"/>
+        </w:rPr>
+        <w:t>use</w:t>
+      </w:r>
+      <w:bookmarkStart w:id="0" w:name="_GoBack"/>
+      <w:bookmarkEnd w:id="0"/>
     </w:p>
     <w:p>
       <w:pPr>
@@ -742,7 +952,17 @@
           <w:szCs w:val="24"/>
           <w:lang w:val="en"/>
         </w:rPr>
-        <w:t>/albums</w:t>
+        <w:t>/photos</w:t>
+      </w:r>
+      <w:r>
+        <w:rPr>
+          <w:rFonts w:ascii="Arial" w:hAnsi="Arial" w:cs="Arial"/>
+          <w:color w:val="000000" w:themeColor="text1"/>
+          <w:sz w:val="24"/>
+          <w:szCs w:val="24"/>
+          <w:lang w:val="en"/>
+        </w:rPr>
+        <w:t>/add</w:t>
       </w:r>
     </w:p>
     <w:p>
@@ -768,7 +988,17 @@
           <w:szCs w:val="24"/>
           <w:lang w:val="en"/>
         </w:rPr>
-        <w:t>/albums/add</w:t>
+        <w:t>/photos</w:t>
+      </w:r>
+      <w:r>
+        <w:rPr>
+          <w:rFonts w:ascii="Arial" w:hAnsi="Arial" w:cs="Arial"/>
+          <w:color w:val="000000" w:themeColor="text1"/>
+          <w:sz w:val="24"/>
+          <w:szCs w:val="24"/>
+          <w:lang w:val="en"/>
+        </w:rPr>
+        <w:t>/delete</w:t>
       </w:r>
     </w:p>
     <w:p>
@@ -794,11 +1024,135 @@
           <w:szCs w:val="24"/>
           <w:lang w:val="en"/>
         </w:rPr>
+        <w:t>/albums</w:t>
+      </w:r>
+    </w:p>
+    <w:p>
+      <w:pPr>
+        <w:pStyle w:val="SemEspaamento"/>
+        <w:numPr>
+          <w:ilvl w:val="0"/>
+          <w:numId w:val="2"/>
+        </w:numPr>
+        <w:jc w:val="both"/>
+        <w:rPr>
+          <w:color w:val="000000" w:themeColor="text1"/>
+          <w:sz w:val="24"/>
+          <w:szCs w:val="24"/>
+          <w:lang w:val="en"/>
+        </w:rPr>
+      </w:pPr>
+      <w:r>
+        <w:rPr>
+          <w:rFonts w:ascii="Arial" w:hAnsi="Arial" w:cs="Arial"/>
+          <w:color w:val="000000" w:themeColor="text1"/>
+          <w:sz w:val="24"/>
+          <w:szCs w:val="24"/>
+          <w:lang w:val="en"/>
+        </w:rPr>
+        <w:t>/albums/add</w:t>
+      </w:r>
+    </w:p>
+    <w:p>
+      <w:pPr>
+        <w:pStyle w:val="SemEspaamento"/>
+        <w:numPr>
+          <w:ilvl w:val="0"/>
+          <w:numId w:val="2"/>
+        </w:numPr>
+        <w:jc w:val="both"/>
+        <w:rPr>
+          <w:color w:val="000000" w:themeColor="text1"/>
+          <w:sz w:val="24"/>
+          <w:szCs w:val="24"/>
+          <w:lang w:val="en"/>
+        </w:rPr>
+      </w:pPr>
+      <w:r>
+        <w:rPr>
+          <w:rFonts w:ascii="Arial" w:hAnsi="Arial" w:cs="Arial"/>
+          <w:color w:val="000000" w:themeColor="text1"/>
+          <w:sz w:val="24"/>
+          <w:szCs w:val="24"/>
+          <w:lang w:val="en"/>
+        </w:rPr>
         <w:t>/albums/selected</w:t>
       </w:r>
     </w:p>
     <w:p>
       <w:pPr>
+        <w:pStyle w:val="SemEspaamento"/>
+        <w:numPr>
+          <w:ilvl w:val="0"/>
+          <w:numId w:val="2"/>
+        </w:numPr>
+        <w:jc w:val="both"/>
+        <w:rPr>
+          <w:color w:val="000000" w:themeColor="text1"/>
+          <w:sz w:val="24"/>
+          <w:szCs w:val="24"/>
+          <w:lang w:val="en"/>
+        </w:rPr>
+      </w:pPr>
+      <w:r>
+        <w:rPr>
+          <w:rFonts w:ascii="Arial" w:hAnsi="Arial" w:cs="Arial"/>
+          <w:color w:val="000000" w:themeColor="text1"/>
+          <w:sz w:val="24"/>
+          <w:szCs w:val="24"/>
+          <w:lang w:val="en"/>
+        </w:rPr>
+        <w:t>/albums/</w:t>
+      </w:r>
+      <w:r>
+        <w:rPr>
+          <w:rFonts w:ascii="Arial" w:hAnsi="Arial" w:cs="Arial"/>
+          <w:color w:val="000000" w:themeColor="text1"/>
+          <w:sz w:val="24"/>
+          <w:szCs w:val="24"/>
+          <w:lang w:val="en"/>
+        </w:rPr>
+        <w:t>edit</w:t>
+      </w:r>
+    </w:p>
+    <w:p>
+      <w:pPr>
+        <w:pStyle w:val="SemEspaamento"/>
+        <w:numPr>
+          <w:ilvl w:val="0"/>
+          <w:numId w:val="2"/>
+        </w:numPr>
+        <w:jc w:val="both"/>
+        <w:rPr>
+          <w:color w:val="000000" w:themeColor="text1"/>
+          <w:sz w:val="24"/>
+          <w:szCs w:val="24"/>
+          <w:lang w:val="en"/>
+        </w:rPr>
+      </w:pPr>
+      <w:r>
+        <w:rPr>
+          <w:rFonts w:ascii="Arial" w:hAnsi="Arial" w:cs="Arial"/>
+          <w:color w:val="000000" w:themeColor="text1"/>
+          <w:sz w:val="24"/>
+          <w:szCs w:val="24"/>
+          <w:lang w:val="en"/>
+        </w:rPr>
+        <w:t>/albums/</w:t>
+      </w:r>
+      <w:r>
+        <w:rPr>
+          <w:rFonts w:ascii="Arial" w:hAnsi="Arial" w:cs="Arial"/>
+          <w:color w:val="000000" w:themeColor="text1"/>
+          <w:sz w:val="24"/>
+          <w:szCs w:val="24"/>
+          <w:lang w:val="en"/>
+        </w:rPr>
+        <w:t>delete</w:t>
+      </w:r>
+    </w:p>
+    <w:p>
+      <w:pPr>
         <w:rPr>
           <w:rFonts w:ascii="Arial" w:hAnsi="Arial" w:cs="Arial"/>
           <w:color w:val="000000" w:themeColor="text1"/>
@@ -817,6 +1171,26 @@
         </w:rPr>
         <w:br w:type="page"/>
       </w:r>
+    </w:p>
+    <w:p>
+      <w:pPr>
+        <w:pStyle w:val="SemEspaamento"/>
+        <w:jc w:val="both"/>
+        <w:rPr>
+          <w:rFonts w:ascii="Arial" w:hAnsi="Arial" w:cs="Arial"/>
+          <w:b/>
+          <w:bCs/>
+          <w:color w:val="000000" w:themeColor="text1"/>
+          <w:sz w:val="24"/>
+          <w:szCs w:val="24"/>
+        </w:rPr>
+        <w:sectPr>
+          <w:pgSz w:w="12240" w:h="15840"/>
+          <w:pgMar w:top="1440" w:right="1440" w:bottom="1440" w:left="1440" w:header="720" w:footer="720" w:gutter="0"/>
+          <w:cols w:space="720"/>
+          <w:docGrid w:linePitch="360"/>
+        </w:sectPr>
+      </w:pPr>
     </w:p>
     <w:p>
       <w:pPr>
@@ -862,11 +1236,12 @@
       <w:r>
         <w:rPr>
           <w:noProof/>
+          <w:lang w:val="pt-BR" w:eastAsia="pt-BR"/>
         </w:rPr>
         <w:drawing>
-          <wp:inline distT="0" distB="0" distL="0" distR="0" wp14:anchorId="2E51EEC9" wp14:editId="087E76F4">
-            <wp:extent cx="4619501" cy="4017303"/>
-            <wp:effectExtent l="0" t="0" r="0" b="2540"/>
+          <wp:inline distT="0" distB="0" distL="0" distR="0" wp14:anchorId="2E51EEC9" wp14:editId="7CCDB816">
+            <wp:extent cx="5244934" cy="4561204"/>
+            <wp:effectExtent l="0" t="0" r="0" b="0"/>
             <wp:docPr id="1" name="Imagem 1" descr="E:\home.JPG"/>
             <wp:cNvGraphicFramePr>
               <a:graphicFrameLocks xmlns:a="http://schemas.openxmlformats.org/drawingml/2006/main" noChangeAspect="1"/>
@@ -896,7 +1271,7 @@
                   <pic:spPr bwMode="auto">
                     <a:xfrm>
                       <a:off x="0" y="0"/>
-                      <a:ext cx="4642039" cy="4036903"/>
+                      <a:ext cx="5275044" cy="4587389"/>
                     </a:xfrm>
                     <a:prstGeom prst="rect">
                       <a:avLst/>
@@ -920,11 +1295,12 @@
       <w:r>
         <w:rPr>
           <w:noProof/>
+          <w:lang w:val="pt-BR" w:eastAsia="pt-BR"/>
         </w:rPr>
         <w:drawing>
-          <wp:inline distT="0" distB="0" distL="0" distR="0" wp14:anchorId="5EC46AA5" wp14:editId="70C90D4C">
-            <wp:extent cx="5730146" cy="3835730"/>
-            <wp:effectExtent l="0" t="0" r="4445" b="0"/>
+          <wp:inline distT="0" distB="0" distL="0" distR="0" wp14:anchorId="5EC46AA5" wp14:editId="6E25AD5B">
+            <wp:extent cx="6333321" cy="4239491"/>
+            <wp:effectExtent l="0" t="0" r="0" b="8890"/>
             <wp:docPr id="2" name="Imagem 2" descr="E:\myphotos.JPG"/>
             <wp:cNvGraphicFramePr>
               <a:graphicFrameLocks xmlns:a="http://schemas.openxmlformats.org/drawingml/2006/main" noChangeAspect="1"/>
@@ -954,7 +1330,7 @@
                   <pic:spPr bwMode="auto">
                     <a:xfrm>
                       <a:off x="0" y="0"/>
-                      <a:ext cx="5730695" cy="3836097"/>
+                      <a:ext cx="6333321" cy="4239491"/>
                     </a:xfrm>
                     <a:prstGeom prst="rect">
                       <a:avLst/>
@@ -978,12 +1354,13 @@
       <w:r>
         <w:rPr>
           <w:noProof/>
+          <w:lang w:val="pt-BR" w:eastAsia="pt-BR"/>
         </w:rPr>
         <w:lastRenderedPageBreak/>
         <w:drawing>
-          <wp:inline distT="0" distB="0" distL="0" distR="0" wp14:anchorId="1ED28404" wp14:editId="59A598B4">
-            <wp:extent cx="5474525" cy="4615197"/>
-            <wp:effectExtent l="0" t="0" r="0" b="0"/>
+          <wp:inline distT="0" distB="0" distL="0" distR="0" wp14:anchorId="1ED28404" wp14:editId="3A752CB0">
+            <wp:extent cx="5972657" cy="5035137"/>
+            <wp:effectExtent l="0" t="0" r="9525" b="0"/>
             <wp:docPr id="3" name="Imagem 3" descr="E:\myalbums.JPG"/>
             <wp:cNvGraphicFramePr>
               <a:graphicFrameLocks xmlns:a="http://schemas.openxmlformats.org/drawingml/2006/main" noChangeAspect="1"/>
@@ -1013,7 +1390,7 @@
                   <pic:spPr bwMode="auto">
                     <a:xfrm>
                       <a:off x="0" y="0"/>
-                      <a:ext cx="5478377" cy="4618444"/>
+                      <a:ext cx="5982223" cy="5043202"/>
                     </a:xfrm>
                     <a:prstGeom prst="rect">
                       <a:avLst/>
@@ -1031,14 +1408,18 @@
       </w:r>
     </w:p>
     <w:p>
+      <w:pPr>
+        <w:jc w:val="center"/>
+      </w:pPr>
       <w:r>
         <w:rPr>
           <w:noProof/>
+          <w:lang w:val="pt-BR" w:eastAsia="pt-BR"/>
         </w:rPr>
         <w:drawing>
-          <wp:inline distT="0" distB="0" distL="0" distR="0" wp14:anchorId="53467C55" wp14:editId="10091A16">
-            <wp:extent cx="5688281" cy="3284135"/>
-            <wp:effectExtent l="0" t="0" r="8255" b="0"/>
+          <wp:inline distT="0" distB="0" distL="0" distR="0" wp14:anchorId="53467C55" wp14:editId="08F9A35B">
+            <wp:extent cx="6767081" cy="3906981"/>
+            <wp:effectExtent l="0" t="0" r="0" b="0"/>
             <wp:docPr id="4" name="Imagem 4" descr="E:\aboutus.JPG"/>
             <wp:cNvGraphicFramePr>
               <a:graphicFrameLocks xmlns:a="http://schemas.openxmlformats.org/drawingml/2006/main" noChangeAspect="1"/>
@@ -1068,7 +1449,7 @@
                   <pic:spPr bwMode="auto">
                     <a:xfrm>
                       <a:off x="0" y="0"/>
-                      <a:ext cx="5687577" cy="3283728"/>
+                      <a:ext cx="6766245" cy="3906498"/>
                     </a:xfrm>
                     <a:prstGeom prst="rect">
                       <a:avLst/>
@@ -1137,16 +1518,17 @@
     </w:p>
     <w:p>
       <w:pPr>
-        <w:jc w:val="both"/>
+        <w:jc w:val="center"/>
       </w:pPr>
       <w:r>
         <w:rPr>
           <w:noProof/>
+          <w:lang w:val="pt-BR" w:eastAsia="pt-BR"/>
         </w:rPr>
         <w:drawing>
-          <wp:inline distT="0" distB="0" distL="0" distR="0" wp14:anchorId="4C4EB049" wp14:editId="549F7AF3">
-            <wp:extent cx="5943600" cy="2390775"/>
-            <wp:effectExtent l="0" t="0" r="0" b="0"/>
+          <wp:inline distT="0" distB="0" distL="0" distR="0" wp14:anchorId="4C4EB049" wp14:editId="2B7FA92C">
+            <wp:extent cx="6819748" cy="2743200"/>
+            <wp:effectExtent l="0" t="0" r="635" b="0"/>
             <wp:docPr id="1885321778" name="picture"/>
             <wp:cNvGraphicFramePr>
               <a:graphicFrameLocks xmlns:a="http://schemas.openxmlformats.org/drawingml/2006/main" noChangeAspect="1"/>
@@ -1173,7 +1555,7 @@
                   <pic:spPr>
                     <a:xfrm>
                       <a:off x="0" y="0"/>
-                      <a:ext cx="5943600" cy="2390775"/>
+                      <a:ext cx="6830702" cy="2747606"/>
                     </a:xfrm>
                     <a:prstGeom prst="rect">
                       <a:avLst/>
@@ -1193,7 +1575,7 @@
     </w:p>
     <w:sectPr>
       <w:pgSz w:w="12240" w:h="15840"/>
-      <w:pgMar w:top="1440" w:right="1440" w:bottom="1440" w:left="1440" w:header="720" w:footer="720" w:gutter="0"/>
+      <w:pgMar w:top="720" w:right="720" w:bottom="720" w:left="720" w:header="720" w:footer="720" w:gutter="0"/>
       <w:cols w:space="720"/>
       <w:docGrid w:linePitch="360"/>
     </w:sectPr>
@@ -2205,7 +2587,7 @@
   <a:extraClrSchemeLst/>
   <a:extLst>
     <a:ext uri="{05A4C25C-085E-4340-85A3-A5531E510DB2}">
-      <thm15:themeFamily xmlns="" xmlns:thm15="http://schemas.microsoft.com/office/thememl/2012/main" name="Office Theme" id="{62F939B6-93AF-4DB8-9C6B-D6C7DFDC589F}" vid="{4A3C46E8-61CC-4603-A589-7422A47A8E4A}"/>
+      <thm15:themeFamily xmlns:thm15="http://schemas.microsoft.com/office/thememl/2012/main" xmlns="" name="Office Theme" id="{62F939B6-93AF-4DB8-9C6B-D6C7DFDC589F}" vid="{4A3C46E8-61CC-4603-A589-7422A47A8E4A}"/>
     </a:ext>
   </a:extLst>
 </a:theme>

</xml_diff>

<commit_message>
Lorena: UI - Home, Sign in, Sign Up, Master
</commit_message>
<xml_diff>
--- a/_Documents/Proposal/imaGO_Proposal.docx
+++ b/_Documents/Proposal/imaGO_Proposal.docx
@@ -547,7 +547,15 @@
           <w:sz w:val="24"/>
           <w:szCs w:val="24"/>
         </w:rPr>
-        <w:t xml:space="preserve">MySQL , </w:t>
+        <w:t>MySQL</w:t>
+      </w:r>
+      <w:r>
+        <w:rPr>
+          <w:rFonts w:ascii="Arial" w:eastAsia="Arial" w:hAnsi="Arial" w:cs="Arial"/>
+          <w:sz w:val="24"/>
+          <w:szCs w:val="24"/>
+        </w:rPr>
+        <w:t xml:space="preserve">, </w:t>
       </w:r>
       <w:proofErr w:type="spellStart"/>
       <w:r>
@@ -565,7 +573,15 @@
           <w:sz w:val="24"/>
           <w:szCs w:val="24"/>
         </w:rPr>
-        <w:t xml:space="preserve"> (maybe Azure) – SQL database</w:t>
+        <w:t xml:space="preserve"> </w:t>
+      </w:r>
+      <w:r>
+        <w:rPr>
+          <w:rFonts w:ascii="Arial" w:eastAsia="Arial" w:hAnsi="Arial" w:cs="Arial"/>
+          <w:sz w:val="24"/>
+          <w:szCs w:val="24"/>
+        </w:rPr>
+        <w:t>– SQL database</w:t>
       </w:r>
     </w:p>
     <w:p>
@@ -721,8 +737,6 @@
         </w:rPr>
         <w:t>use</w:t>
       </w:r>
-      <w:bookmarkStart w:id="0" w:name="_GoBack"/>
-      <w:bookmarkEnd w:id="0"/>
     </w:p>
     <w:p>
       <w:pPr>
@@ -827,16 +841,22 @@
         </w:rPr>
         <w:t>/</w:t>
       </w:r>
-      <w:proofErr w:type="spellStart"/>
-      <w:r>
-        <w:rPr>
-          <w:rFonts w:ascii="Arial" w:eastAsia="Arial" w:hAnsi="Arial" w:cs="Arial"/>
-          <w:sz w:val="24"/>
-          <w:szCs w:val="24"/>
-        </w:rPr>
-        <w:t>sign_up</w:t>
-      </w:r>
-      <w:proofErr w:type="spellEnd"/>
+      <w:r>
+        <w:rPr>
+          <w:rFonts w:ascii="Arial" w:eastAsia="Arial" w:hAnsi="Arial" w:cs="Arial"/>
+          <w:sz w:val="24"/>
+          <w:szCs w:val="24"/>
+        </w:rPr>
+        <w:t>sign</w:t>
+      </w:r>
+      <w:r>
+        <w:rPr>
+          <w:rFonts w:ascii="Arial" w:eastAsia="Arial" w:hAnsi="Arial" w:cs="Arial"/>
+          <w:sz w:val="24"/>
+          <w:szCs w:val="24"/>
+        </w:rPr>
+        <w:t>up</w:t>
+      </w:r>
     </w:p>
     <w:p>
       <w:pPr>
@@ -871,9 +891,23 @@
           <w:color w:val="000000" w:themeColor="text1"/>
           <w:sz w:val="24"/>
           <w:szCs w:val="24"/>
-          <w:lang w:val="en"/>
-        </w:rPr>
-        <w:t>sign_in</w:t>
+          <w:u w:val="single"/>
+          <w:lang w:val="en"/>
+        </w:rPr>
+        <w:t>sign</w:t>
+      </w:r>
+      <w:bookmarkStart w:id="0" w:name="_GoBack"/>
+      <w:bookmarkEnd w:id="0"/>
+      <w:r>
+        <w:rPr>
+          <w:rFonts w:ascii="Arial" w:hAnsi="Arial" w:cs="Arial"/>
+          <w:color w:val="000000" w:themeColor="text1"/>
+          <w:sz w:val="24"/>
+          <w:szCs w:val="24"/>
+          <w:u w:val="single"/>
+          <w:lang w:val="en"/>
+        </w:rPr>
+        <w:t>in</w:t>
       </w:r>
       <w:proofErr w:type="spellEnd"/>
     </w:p>
@@ -1138,17 +1172,7 @@
           <w:szCs w:val="24"/>
           <w:lang w:val="en"/>
         </w:rPr>
-        <w:t>/albums/</w:t>
-      </w:r>
-      <w:r>
-        <w:rPr>
-          <w:rFonts w:ascii="Arial" w:hAnsi="Arial" w:cs="Arial"/>
-          <w:color w:val="000000" w:themeColor="text1"/>
-          <w:sz w:val="24"/>
-          <w:szCs w:val="24"/>
-          <w:lang w:val="en"/>
-        </w:rPr>
-        <w:t>delete</w:t>
+        <w:t>/albums/delete</w:t>
       </w:r>
     </w:p>
     <w:p>
@@ -1239,9 +1263,9 @@
           <w:lang w:val="pt-BR" w:eastAsia="pt-BR"/>
         </w:rPr>
         <w:drawing>
-          <wp:inline distT="0" distB="0" distL="0" distR="0" wp14:anchorId="2E51EEC9" wp14:editId="7CCDB816">
-            <wp:extent cx="5244934" cy="4561204"/>
-            <wp:effectExtent l="0" t="0" r="0" b="0"/>
+          <wp:inline distT="0" distB="0" distL="0" distR="0" wp14:anchorId="2E51EEC9" wp14:editId="6DCE7124">
+            <wp:extent cx="4980653" cy="4331375"/>
+            <wp:effectExtent l="133350" t="114300" r="144145" b="164465"/>
             <wp:docPr id="1" name="Imagem 1" descr="E:\home.JPG"/>
             <wp:cNvGraphicFramePr>
               <a:graphicFrameLocks xmlns:a="http://schemas.openxmlformats.org/drawingml/2006/main" noChangeAspect="1"/>
@@ -1271,15 +1295,41 @@
                   <pic:spPr bwMode="auto">
                     <a:xfrm>
                       <a:off x="0" y="0"/>
-                      <a:ext cx="5275044" cy="4587389"/>
+                      <a:ext cx="5008742" cy="4355802"/>
                     </a:xfrm>
                     <a:prstGeom prst="rect">
                       <a:avLst/>
                     </a:prstGeom>
-                    <a:noFill/>
-                    <a:ln>
-                      <a:noFill/>
+                    <a:solidFill>
+                      <a:srgbClr val="FFFFFF">
+                        <a:shade val="85000"/>
+                      </a:srgbClr>
+                    </a:solidFill>
+                    <a:ln w="88900" cap="sq">
+                      <a:solidFill>
+                        <a:srgbClr val="FFFFFF"/>
+                      </a:solidFill>
+                      <a:miter lim="800000"/>
                     </a:ln>
+                    <a:effectLst>
+                      <a:outerShdw blurRad="55000" dist="18000" dir="5400000" algn="tl" rotWithShape="0">
+                        <a:srgbClr val="000000">
+                          <a:alpha val="40000"/>
+                        </a:srgbClr>
+                      </a:outerShdw>
+                    </a:effectLst>
+                    <a:scene3d>
+                      <a:camera prst="orthographicFront"/>
+                      <a:lightRig rig="twoPt" dir="t">
+                        <a:rot lat="0" lon="0" rev="7200000"/>
+                      </a:lightRig>
+                    </a:scene3d>
+                    <a:sp3d>
+                      <a:bevelT w="25400" h="19050"/>
+                      <a:contourClr>
+                        <a:srgbClr val="FFFFFF"/>
+                      </a:contourClr>
+                    </a:sp3d>
                   </pic:spPr>
                 </pic:pic>
               </a:graphicData>
@@ -1298,9 +1348,9 @@
           <w:lang w:val="pt-BR" w:eastAsia="pt-BR"/>
         </w:rPr>
         <w:drawing>
-          <wp:inline distT="0" distB="0" distL="0" distR="0" wp14:anchorId="5EC46AA5" wp14:editId="6E25AD5B">
-            <wp:extent cx="6333321" cy="4239491"/>
-            <wp:effectExtent l="0" t="0" r="0" b="8890"/>
+          <wp:inline distT="0" distB="0" distL="0" distR="0" wp14:anchorId="5EC46AA5" wp14:editId="3F7AD6F8">
+            <wp:extent cx="5962650" cy="3991366"/>
+            <wp:effectExtent l="133350" t="114300" r="152400" b="161925"/>
             <wp:docPr id="2" name="Imagem 2" descr="E:\myphotos.JPG"/>
             <wp:cNvGraphicFramePr>
               <a:graphicFrameLocks xmlns:a="http://schemas.openxmlformats.org/drawingml/2006/main" noChangeAspect="1"/>
@@ -1330,15 +1380,41 @@
                   <pic:spPr bwMode="auto">
                     <a:xfrm>
                       <a:off x="0" y="0"/>
-                      <a:ext cx="6333321" cy="4239491"/>
+                      <a:ext cx="5963868" cy="3992181"/>
                     </a:xfrm>
                     <a:prstGeom prst="rect">
                       <a:avLst/>
                     </a:prstGeom>
-                    <a:noFill/>
-                    <a:ln>
-                      <a:noFill/>
+                    <a:solidFill>
+                      <a:srgbClr val="FFFFFF">
+                        <a:shade val="85000"/>
+                      </a:srgbClr>
+                    </a:solidFill>
+                    <a:ln w="88900" cap="sq">
+                      <a:solidFill>
+                        <a:srgbClr val="FFFFFF"/>
+                      </a:solidFill>
+                      <a:miter lim="800000"/>
                     </a:ln>
+                    <a:effectLst>
+                      <a:outerShdw blurRad="55000" dist="18000" dir="5400000" algn="tl" rotWithShape="0">
+                        <a:srgbClr val="000000">
+                          <a:alpha val="40000"/>
+                        </a:srgbClr>
+                      </a:outerShdw>
+                    </a:effectLst>
+                    <a:scene3d>
+                      <a:camera prst="orthographicFront"/>
+                      <a:lightRig rig="twoPt" dir="t">
+                        <a:rot lat="0" lon="0" rev="7200000"/>
+                      </a:lightRig>
+                    </a:scene3d>
+                    <a:sp3d>
+                      <a:bevelT w="25400" h="19050"/>
+                      <a:contourClr>
+                        <a:srgbClr val="FFFFFF"/>
+                      </a:contourClr>
+                    </a:sp3d>
                   </pic:spPr>
                 </pic:pic>
               </a:graphicData>
@@ -1358,9 +1434,9 @@
         </w:rPr>
         <w:lastRenderedPageBreak/>
         <w:drawing>
-          <wp:inline distT="0" distB="0" distL="0" distR="0" wp14:anchorId="1ED28404" wp14:editId="3A752CB0">
-            <wp:extent cx="5972657" cy="5035137"/>
-            <wp:effectExtent l="0" t="0" r="9525" b="0"/>
+          <wp:inline distT="0" distB="0" distL="0" distR="0" wp14:anchorId="1ED28404" wp14:editId="58292A70">
+            <wp:extent cx="5705748" cy="4810125"/>
+            <wp:effectExtent l="133350" t="95250" r="142875" b="161925"/>
             <wp:docPr id="3" name="Imagem 3" descr="E:\myalbums.JPG"/>
             <wp:cNvGraphicFramePr>
               <a:graphicFrameLocks xmlns:a="http://schemas.openxmlformats.org/drawingml/2006/main" noChangeAspect="1"/>
@@ -1390,15 +1466,41 @@
                   <pic:spPr bwMode="auto">
                     <a:xfrm>
                       <a:off x="0" y="0"/>
-                      <a:ext cx="5982223" cy="5043202"/>
+                      <a:ext cx="5715348" cy="4818218"/>
                     </a:xfrm>
                     <a:prstGeom prst="rect">
                       <a:avLst/>
                     </a:prstGeom>
-                    <a:noFill/>
-                    <a:ln>
-                      <a:noFill/>
+                    <a:solidFill>
+                      <a:srgbClr val="FFFFFF">
+                        <a:shade val="85000"/>
+                      </a:srgbClr>
+                    </a:solidFill>
+                    <a:ln w="88900" cap="sq">
+                      <a:solidFill>
+                        <a:srgbClr val="FFFFFF"/>
+                      </a:solidFill>
+                      <a:miter lim="800000"/>
                     </a:ln>
+                    <a:effectLst>
+                      <a:outerShdw blurRad="55000" dist="18000" dir="5400000" algn="tl" rotWithShape="0">
+                        <a:srgbClr val="000000">
+                          <a:alpha val="40000"/>
+                        </a:srgbClr>
+                      </a:outerShdw>
+                    </a:effectLst>
+                    <a:scene3d>
+                      <a:camera prst="orthographicFront"/>
+                      <a:lightRig rig="twoPt" dir="t">
+                        <a:rot lat="0" lon="0" rev="7200000"/>
+                      </a:lightRig>
+                    </a:scene3d>
+                    <a:sp3d>
+                      <a:bevelT w="25400" h="19050"/>
+                      <a:contourClr>
+                        <a:srgbClr val="FFFFFF"/>
+                      </a:contourClr>
+                    </a:sp3d>
                   </pic:spPr>
                 </pic:pic>
               </a:graphicData>
@@ -1417,9 +1519,9 @@
           <w:lang w:val="pt-BR" w:eastAsia="pt-BR"/>
         </w:rPr>
         <w:drawing>
-          <wp:inline distT="0" distB="0" distL="0" distR="0" wp14:anchorId="53467C55" wp14:editId="08F9A35B">
-            <wp:extent cx="6767081" cy="3906981"/>
-            <wp:effectExtent l="0" t="0" r="0" b="0"/>
+          <wp:inline distT="0" distB="0" distL="0" distR="0" wp14:anchorId="53467C55" wp14:editId="5E368414">
+            <wp:extent cx="6496050" cy="3750501"/>
+            <wp:effectExtent l="133350" t="114300" r="152400" b="173990"/>
             <wp:docPr id="4" name="Imagem 4" descr="E:\aboutus.JPG"/>
             <wp:cNvGraphicFramePr>
               <a:graphicFrameLocks xmlns:a="http://schemas.openxmlformats.org/drawingml/2006/main" noChangeAspect="1"/>
@@ -1449,15 +1551,41 @@
                   <pic:spPr bwMode="auto">
                     <a:xfrm>
                       <a:off x="0" y="0"/>
-                      <a:ext cx="6766245" cy="3906498"/>
+                      <a:ext cx="6499407" cy="3752439"/>
                     </a:xfrm>
                     <a:prstGeom prst="rect">
                       <a:avLst/>
                     </a:prstGeom>
-                    <a:noFill/>
-                    <a:ln>
-                      <a:noFill/>
+                    <a:solidFill>
+                      <a:srgbClr val="FFFFFF">
+                        <a:shade val="85000"/>
+                      </a:srgbClr>
+                    </a:solidFill>
+                    <a:ln w="88900" cap="sq">
+                      <a:solidFill>
+                        <a:srgbClr val="FFFFFF"/>
+                      </a:solidFill>
+                      <a:miter lim="800000"/>
                     </a:ln>
+                    <a:effectLst>
+                      <a:outerShdw blurRad="55000" dist="18000" dir="5400000" algn="tl" rotWithShape="0">
+                        <a:srgbClr val="000000">
+                          <a:alpha val="40000"/>
+                        </a:srgbClr>
+                      </a:outerShdw>
+                    </a:effectLst>
+                    <a:scene3d>
+                      <a:camera prst="orthographicFront"/>
+                      <a:lightRig rig="twoPt" dir="t">
+                        <a:rot lat="0" lon="0" rev="7200000"/>
+                      </a:lightRig>
+                    </a:scene3d>
+                    <a:sp3d>
+                      <a:bevelT w="25400" h="19050"/>
+                      <a:contourClr>
+                        <a:srgbClr val="FFFFFF"/>
+                      </a:contourClr>
+                    </a:sp3d>
                   </pic:spPr>
                 </pic:pic>
               </a:graphicData>
@@ -1526,9 +1654,9 @@
           <w:lang w:val="pt-BR" w:eastAsia="pt-BR"/>
         </w:rPr>
         <w:drawing>
-          <wp:inline distT="0" distB="0" distL="0" distR="0" wp14:anchorId="4C4EB049" wp14:editId="2B7FA92C">
+          <wp:inline distT="0" distB="0" distL="0" distR="0" wp14:anchorId="4C4EB049" wp14:editId="47E31BC3">
             <wp:extent cx="6819748" cy="2743200"/>
-            <wp:effectExtent l="0" t="0" r="635" b="0"/>
+            <wp:effectExtent l="114300" t="114300" r="153035" b="171450"/>
             <wp:docPr id="1885321778" name="picture"/>
             <wp:cNvGraphicFramePr>
               <a:graphicFrameLocks xmlns:a="http://schemas.openxmlformats.org/drawingml/2006/main" noChangeAspect="1"/>
@@ -1560,6 +1688,36 @@
                     <a:prstGeom prst="rect">
                       <a:avLst/>
                     </a:prstGeom>
+                    <a:solidFill>
+                      <a:srgbClr val="FFFFFF">
+                        <a:shade val="85000"/>
+                      </a:srgbClr>
+                    </a:solidFill>
+                    <a:ln w="88900" cap="sq">
+                      <a:solidFill>
+                        <a:srgbClr val="FFFFFF"/>
+                      </a:solidFill>
+                      <a:miter lim="800000"/>
+                    </a:ln>
+                    <a:effectLst>
+                      <a:outerShdw blurRad="55000" dist="18000" dir="5400000" algn="tl" rotWithShape="0">
+                        <a:srgbClr val="000000">
+                          <a:alpha val="40000"/>
+                        </a:srgbClr>
+                      </a:outerShdw>
+                    </a:effectLst>
+                    <a:scene3d>
+                      <a:camera prst="orthographicFront"/>
+                      <a:lightRig rig="twoPt" dir="t">
+                        <a:rot lat="0" lon="0" rev="7200000"/>
+                      </a:lightRig>
+                    </a:scene3d>
+                    <a:sp3d>
+                      <a:bevelT w="25400" h="19050"/>
+                      <a:contourClr>
+                        <a:srgbClr val="FFFFFF"/>
+                      </a:contourClr>
+                    </a:sp3d>
                   </pic:spPr>
                 </pic:pic>
               </a:graphicData>
@@ -1575,7 +1733,7 @@
     </w:p>
     <w:sectPr>
       <w:pgSz w:w="12240" w:h="15840"/>
-      <w:pgMar w:top="720" w:right="720" w:bottom="720" w:left="720" w:header="720" w:footer="720" w:gutter="0"/>
+      <w:pgMar w:top="576" w:right="576" w:bottom="576" w:left="576" w:header="720" w:footer="720" w:gutter="0"/>
       <w:cols w:space="720"/>
       <w:docGrid w:linePitch="360"/>
     </w:sectPr>
@@ -2587,7 +2745,7 @@
   <a:extraClrSchemeLst/>
   <a:extLst>
     <a:ext uri="{05A4C25C-085E-4340-85A3-A5531E510DB2}">
-      <thm15:themeFamily xmlns:thm15="http://schemas.microsoft.com/office/thememl/2012/main" xmlns="" name="Office Theme" id="{62F939B6-93AF-4DB8-9C6B-D6C7DFDC589F}" vid="{4A3C46E8-61CC-4603-A589-7422A47A8E4A}"/>
+      <thm15:themeFamily xmlns="" xmlns:thm15="http://schemas.microsoft.com/office/thememl/2012/main" name="Office Theme" id="{62F939B6-93AF-4DB8-9C6B-D6C7DFDC589F}" vid="{4A3C46E8-61CC-4603-A589-7422A47A8E4A}"/>
     </a:ext>
   </a:extLst>
 </a:theme>

</xml_diff>